<commit_message>
Documents -- Questions, Proposal, Minutes, Log
This update contains client questions #4, programming language proposal,
meeting minutes, and my work log.
</commit_message>
<xml_diff>
--- a/Documents/Programming Language Proposal/Programming Language Proposal.docx
+++ b/Documents/Programming Language Proposal/Programming Language Proposal.docx
@@ -41,7 +41,13 @@
         <w:t xml:space="preserve">Visual </w:t>
       </w:r>
       <w:r>
-        <w:t xml:space="preserve">C# language as the main programming language for this project.  Microsoft’s Visual C# is inherently supported by Microsoft’s Visual Studio environment, which is compatible with the team’s established Team Foundation Server versioning protocols.  </w:t>
+        <w:t>C# language as the main programming language for this project.  Microsoft’s Visual C#</w:t>
+      </w:r>
+      <w:r>
+        <w:t xml:space="preserve"> language</w:t>
+      </w:r>
+      <w:r>
+        <w:t xml:space="preserve"> is inherently supported by Microsoft’s Visual Studio environment, which is compatible with the team’s established Team Foundation Server versioning protocols.  </w:t>
       </w:r>
       <w:r>
         <w:t>While Visual C# has drawbacks, the team believes it is a viable programming language for this project.</w:t>
@@ -72,7 +78,13 @@
         <w:t>The greatest strength afforded by Visual C# is its familiarity.  Visual C# can be viewed, in simplistic terms, as a fusion of Java and C++.  Since the team is familiar with either or both languages, there will be almost no significant retraining necessary.</w:t>
       </w:r>
       <w:r>
-        <w:t xml:space="preserve">  Furthermore, Visual C# is capable of running C++ code, which is particularly useful if a team member wishes to try code in C++ before converting it.</w:t>
+        <w:t xml:space="preserve">  Furthermore, Visual C# is capable of running C++ code, which is particularly useful if a team member wishes to </w:t>
+      </w:r>
+      <w:r>
+        <w:t>implement</w:t>
+      </w:r>
+      <w:r>
+        <w:t xml:space="preserve"> code in C++ before converting it.</w:t>
       </w:r>
     </w:p>
     <w:p>
@@ -87,13 +99,25 @@
         <w:t xml:space="preserve">As its name implies, Visual C# is a visual, GUI-based language.  As such, it will be relatively easy to build the ASSIST/UNA GUI with the tools provided by Visual Studio.  When the team needs to develop its own GUI components, the Visual C# language shall prove quite useful and adaptable.  </w:t>
       </w:r>
       <w:r>
-        <w:t xml:space="preserve">Visual C# also has the benefit of being less restrictive on coding.  For example, pointers are more easily implemented in C# than in C++ or similar languages.  Also, Visual C# has a good capacity for concurrency and threading.  Should the team decide that threading is necessary for this project, this feature will be particularly useful.  Finally, </w:t>
+        <w:t xml:space="preserve">Visual C# also has the benefit of being less restrictive on coding.  For example, pointers are more easily implemented in C# than in C++ or similar languages.  Also, Visual C# </w:t>
+      </w:r>
+      <w:r>
+        <w:t xml:space="preserve">is capable of </w:t>
+      </w:r>
+      <w:r>
+        <w:t xml:space="preserve">concurrency and threading.  Should the team decide that threading is necessary for this project, this feature will be particularly useful.  Finally, </w:t>
       </w:r>
       <w:r>
         <w:t>if</w:t>
       </w:r>
       <w:r>
-        <w:t xml:space="preserve"> the need arise in the future, Visual C# is also </w:t>
+        <w:t xml:space="preserve"> the need arise</w:t>
+      </w:r>
+      <w:r>
+        <w:t>s</w:t>
+      </w:r>
+      <w:r>
+        <w:t xml:space="preserve"> in the future, Visual C# is also </w:t>
       </w:r>
       <w:r>
         <w:t>useful for implementing server and network functionality.</w:t>
@@ -118,7 +142,13 @@
       </w:pPr>
       <w:r>
         <w:tab/>
-        <w:t xml:space="preserve">Like all programming languages, Visual C# has drawbacks.  Namely, Visual C# code can be rather messy and unintuitive.  However, this problem may be easily remedied with constant practice.  Also, unlike C++, Visual C# is not well-suited for Object-Oriented Programming.  This should not be too difficult an obstacle to overcome since most of the team is fairly experienced with the OOP paradigm.  Like C++, memory management in Visual C# can be </w:t>
+        <w:t xml:space="preserve">Like all programming languages, Visual C# has drawbacks.  Namely, Visual C# code can be rather messy and unintuitive.  However, this problem may be easily remedied with constant practice.  Also, unlike C++, Visual C# is not </w:t>
+      </w:r>
+      <w:r>
+        <w:t xml:space="preserve">particularly </w:t>
+      </w:r>
+      <w:r>
+        <w:t xml:space="preserve">well-suited for Object-Oriented Programming.  This should not be too difficult to overcome since most of the team is fairly experienced with the OOP paradigm.  Like C++, memory management in Visual C# can be </w:t>
       </w:r>
       <w:r>
         <w:t>problematic.  Hence, the team will need to be especially cauti</w:t>
@@ -151,7 +181,25 @@
         <w:tab/>
       </w:r>
       <w:r>
-        <w:t>The Visual C# programming language is the perfect candidate for this project.  Visual C# offers the familiarity of Java and C++ without too much compromise.  Moreover, Visual C# is a GUI-based language, which will make designing and implementing the ASSIST/UNA frontend a much simpler task.  While Visual C# does have noteworthy weaknesses, the team believes, at this time, that no other alternatives are viable for this project.</w:t>
+        <w:t xml:space="preserve">The Visual C# programming language is the perfect candidate for this project.  Visual C# offers the familiarity of Java and C++ without too much compromise.  Moreover, Visual C# is a GUI-based language, which will make designing and implementing the ASSIST/UNA frontend a </w:t>
+      </w:r>
+      <w:r>
+        <w:t>relatively</w:t>
+      </w:r>
+      <w:r>
+        <w:t xml:space="preserve"> simpler task.  While Visual C# does have </w:t>
+      </w:r>
+      <w:r>
+        <w:t>notable</w:t>
+      </w:r>
+      <w:r>
+        <w:t xml:space="preserve"> weaknesses, the team believes, at this time, that no other alternative </w:t>
+      </w:r>
+      <w:r>
+        <w:t>is</w:t>
+      </w:r>
+      <w:r>
+        <w:t xml:space="preserve"> viable for this project.</w:t>
       </w:r>
     </w:p>
     <w:p>
@@ -160,6 +208,8 @@
         <w:contextualSpacing/>
       </w:pPr>
     </w:p>
+    <w:bookmarkStart w:id="0" w:name="_GoBack"/>
+    <w:bookmarkEnd w:id="0"/>
     <w:p>
       <w:pPr>
         <w:spacing w:line="240" w:lineRule="auto"/>
@@ -543,8 +593,6 @@
         </w:rPr>
         <w:t>SQA</w:t>
       </w:r>
-      <w:bookmarkStart w:id="0" w:name="_GoBack"/>
-      <w:bookmarkEnd w:id="0"/>
     </w:p>
     <w:p>
       <w:pPr>
@@ -2471,7 +2519,7 @@
 </file>
 
 <file path=customXml/itemProps1.xml><?xml version="1.0" encoding="utf-8"?>
-<ds:datastoreItem xmlns:ds="http://schemas.openxmlformats.org/officeDocument/2006/customXml" ds:itemID="{88181EC7-121F-4F57-9EA6-30D8546684E5}">
+<ds:datastoreItem xmlns:ds="http://schemas.openxmlformats.org/officeDocument/2006/customXml" ds:itemID="{EEA64727-84CA-4C45-A87B-DE59C78A594D}">
   <ds:schemaRefs>
     <ds:schemaRef ds:uri="http://schemas.openxmlformats.org/officeDocument/2006/bibliography"/>
   </ds:schemaRefs>

</xml_diff>